<commit_message>
working on 2nd assignment
</commit_message>
<xml_diff>
--- a/Python Basics/Assignment_2.docx
+++ b/Python Basics/Assignment_2.docx
@@ -1,152 +1,330 @@
 
 <file path=word/document.xml><?xml version="1.0" encoding="utf-8"?>
-<w:document xmlns:wpc="http://schemas.microsoft.com/office/word/2010/wordprocessingCanvas" xmlns:mc="http://schemas.openxmlformats.org/markup-compatibility/2006" xmlns:o="urn:schemas-microsoft-com:office:office" xmlns:r="http://schemas.openxmlformats.org/officeDocument/2006/relationships" xmlns:m="http://schemas.openxmlformats.org/officeDocument/2006/math" xmlns:v="urn:schemas-microsoft-com:vml" xmlns:wp14="http://schemas.microsoft.com/office/word/2010/wordprocessingDrawing" xmlns:wp="http://schemas.openxmlformats.org/drawingml/2006/wordprocessingDrawing" xmlns:w10="urn:schemas-microsoft-com:office:word" xmlns:w="http://schemas.openxmlformats.org/wordprocessingml/2006/main" xmlns:w14="http://schemas.microsoft.com/office/word/2010/wordml" xmlns:w15="http://schemas.microsoft.com/office/word/2012/wordml" xmlns:wpg="http://schemas.microsoft.com/office/word/2010/wordprocessingGroup" xmlns:wpi="http://schemas.microsoft.com/office/word/2010/wordprocessingInk" xmlns:wne="http://schemas.microsoft.com/office/word/2006/wordml" xmlns:wps="http://schemas.microsoft.com/office/word/2010/wordprocessingShape" mc:Ignorable="w14 w15 wp14">
+<w:document xmlns:wpc="http://schemas.microsoft.com/office/word/2010/wordprocessingCanvas" xmlns:cx="http://schemas.microsoft.com/office/drawing/2014/chartex" xmlns:cx1="http://schemas.microsoft.com/office/drawing/2015/9/8/chartex" xmlns:cx2="http://schemas.microsoft.com/office/drawing/2015/10/21/chartex" xmlns:cx3="http://schemas.microsoft.com/office/drawing/2016/5/9/chartex" xmlns:cx4="http://schemas.microsoft.com/office/drawing/2016/5/10/chartex" xmlns:cx5="http://schemas.microsoft.com/office/drawing/2016/5/11/chartex" xmlns:cx6="http://schemas.microsoft.com/office/drawing/2016/5/12/chartex" xmlns:cx7="http://schemas.microsoft.com/office/drawing/2016/5/13/chartex" xmlns:cx8="http://schemas.microsoft.com/office/drawing/2016/5/14/chartex" xmlns:mc="http://schemas.openxmlformats.org/markup-compatibility/2006" xmlns:aink="http://schemas.microsoft.com/office/drawing/2016/ink" xmlns:am3d="http://schemas.microsoft.com/office/drawing/2017/model3d" xmlns:o="urn:schemas-microsoft-com:office:office" xmlns:oel="http://schemas.microsoft.com/office/2019/extlst" xmlns:r="http://schemas.openxmlformats.org/officeDocument/2006/relationships" xmlns:m="http://schemas.openxmlformats.org/officeDocument/2006/math" xmlns:v="urn:schemas-microsoft-com:vml" xmlns:wp14="http://schemas.microsoft.com/office/word/2010/wordprocessingDrawing" xmlns:wp="http://schemas.openxmlformats.org/drawingml/2006/wordprocessingDrawing" xmlns:w10="urn:schemas-microsoft-com:office:word" xmlns:w="http://schemas.openxmlformats.org/wordprocessingml/2006/main" xmlns:w14="http://schemas.microsoft.com/office/word/2010/wordml" xmlns:w15="http://schemas.microsoft.com/office/word/2012/wordml" xmlns:w16cex="http://schemas.microsoft.com/office/word/2018/wordml/cex" xmlns:w16cid="http://schemas.microsoft.com/office/word/2016/wordml/cid" xmlns:w16="http://schemas.microsoft.com/office/word/2018/wordml" xmlns:w16sdtdh="http://schemas.microsoft.com/office/word/2020/wordml/sdtdatahash" xmlns:w16se="http://schemas.microsoft.com/office/word/2015/wordml/symex" xmlns:wpg="http://schemas.microsoft.com/office/word/2010/wordprocessingGroup" xmlns:wpi="http://schemas.microsoft.com/office/word/2010/wordprocessingInk" xmlns:wne="http://schemas.microsoft.com/office/word/2006/wordml" xmlns:wps="http://schemas.microsoft.com/office/word/2010/wordprocessingShape" mc:Ignorable="w14 w15 w16se w16cid w16 w16cex w16sdtdh wp14">
   <w:body>
     <w:p>
       <w:pPr>
         <w:spacing w:before="220"/>
-      </w:pPr>
+        <w:rPr>
+          <w:b/>
+          <w:bCs/>
+        </w:rPr>
+      </w:pPr>
+      <w:r>
+        <w:rPr>
+          <w:b/>
+          <w:bCs/>
+        </w:rPr>
+        <w:t>1.What are the two values of the Boolean data type? How do you write them?</w:t>
+      </w:r>
+    </w:p>
+    <w:p>
+      <w:pPr>
+        <w:spacing w:before="220"/>
+      </w:pPr>
+      <w:r>
+        <w:t xml:space="preserve">Ans: </w:t>
+      </w:r>
+      <w:r>
+        <w:t>In computer programs, there are three types of data: text, numbers and Booleans. A Boolean data type is a value that can only be either true or false.</w:t>
+      </w:r>
+    </w:p>
+    <w:p>
+      <w:pPr>
+        <w:spacing w:before="220"/>
+      </w:pPr>
+      <w:r>
+        <w:t>A true Boolean value might indicate that the object is valid (</w:t>
+      </w:r>
       <w:proofErr w:type="gramStart"/>
       <w:r>
-        <w:t>1.What</w:t>
+        <w:t>e.g.</w:t>
       </w:r>
       <w:proofErr w:type="gramEnd"/>
       <w:r>
-        <w:t xml:space="preserve"> are the two values of the Boolean data type? How do you write them?</w:t>
-      </w:r>
-    </w:p>
-    <w:p>
-      <w:pPr>
-        <w:spacing w:before="220"/>
-      </w:pPr>
-      <w:r>
-        <w:t>2. What are the three different types of Boolean operators?</w:t>
-      </w:r>
-    </w:p>
-    <w:p>
-      <w:pPr>
-        <w:spacing w:before="220"/>
-      </w:pPr>
-      <w:r>
-        <w:t xml:space="preserve">3. Make a list of each Boolean operator's truth tables (i.e. every possible combination of Boolean values for the operator and what it </w:t>
+        <w:t xml:space="preserve"> an email address has been typed correctly). A false Boolean value indicates that the object is invalid and has not been done correctly (</w:t>
       </w:r>
       <w:proofErr w:type="gramStart"/>
       <w:r>
-        <w:t>evaluate )</w:t>
+        <w:t>e.g.</w:t>
       </w:r>
       <w:proofErr w:type="gramEnd"/>
       <w:r>
+        <w:t xml:space="preserve"> you’ve forgotten to fill out a required field).</w:t>
+      </w:r>
+    </w:p>
+    <w:p>
+      <w:pPr>
+        <w:spacing w:before="220"/>
+      </w:pPr>
+      <w:r>
+        <w:t xml:space="preserve">Boolean values are true and false </w:t>
+      </w:r>
+      <w:proofErr w:type="spellStart"/>
+      <w:proofErr w:type="gramStart"/>
+      <w:r>
+        <w:t>values</w:t>
+      </w:r>
+      <w:r>
         <w:t>.</w:t>
       </w:r>
-    </w:p>
-    <w:p>
-      <w:pPr>
-        <w:spacing w:before="220"/>
-      </w:pPr>
-      <w:r>
-        <w:t>4. What are the values of the following expressions?</w:t>
-      </w:r>
-    </w:p>
-    <w:p>
-      <w:pPr>
-        <w:spacing w:before="220"/>
-      </w:pPr>
-      <w:r>
-        <w:t>(5 &gt; 4) and (3 == 5)</w:t>
-      </w:r>
-    </w:p>
-    <w:p>
-      <w:pPr>
-        <w:spacing w:before="220"/>
-      </w:pPr>
-      <w:proofErr w:type="gramStart"/>
-      <w:r>
-        <w:t>not</w:t>
-      </w:r>
-      <w:proofErr w:type="gramEnd"/>
-      <w:r>
-        <w:t xml:space="preserve"> (5 &gt; 4)</w:t>
-      </w:r>
-    </w:p>
-    <w:p>
-      <w:pPr>
-        <w:spacing w:before="220"/>
-      </w:pPr>
-      <w:r>
-        <w:t>(5 &gt; 4) or (3 == 5)</w:t>
-      </w:r>
-    </w:p>
-    <w:p>
-      <w:pPr>
-        <w:spacing w:before="220"/>
-      </w:pPr>
-      <w:proofErr w:type="gramStart"/>
-      <w:r>
-        <w:t>not</w:t>
-      </w:r>
-      <w:proofErr w:type="gramEnd"/>
-      <w:r>
-        <w:t xml:space="preserve"> ((5 &gt; 4) or (3 == 5))</w:t>
-      </w:r>
-    </w:p>
-    <w:p>
-      <w:pPr>
-        <w:spacing w:before="220"/>
-      </w:pPr>
-      <w:r>
-        <w:t>(True and True) and (True == False)</w:t>
-      </w:r>
-    </w:p>
-    <w:p>
-      <w:pPr>
-        <w:spacing w:before="220"/>
-      </w:pPr>
-      <w:r>
-        <w:t>(</w:t>
-      </w:r>
-      <w:proofErr w:type="gramStart"/>
-      <w:r>
-        <w:t>not</w:t>
-      </w:r>
-      <w:proofErr w:type="gramEnd"/>
-      <w:r>
-        <w:t xml:space="preserve"> False) or (not True)</w:t>
-      </w:r>
-    </w:p>
-    <w:p>
-      <w:pPr>
-        <w:spacing w:before="220"/>
-      </w:pPr>
-      <w:r>
-        <w:t>5. What are the six comparison operators?</w:t>
-      </w:r>
-    </w:p>
-    <w:p>
-      <w:pPr>
-        <w:spacing w:before="220"/>
-      </w:pPr>
-      <w:r>
-        <w:t xml:space="preserve">6. How do you tell the difference between the equal to and assignment </w:t>
-      </w:r>
-      <w:proofErr w:type="spellStart"/>
-      <w:r>
-        <w:t>operators</w:t>
-      </w:r>
-      <w:proofErr w:type="gramStart"/>
-      <w:r>
-        <w:t>?Describe</w:t>
+      <w:r>
+        <w:t>Boolean</w:t>
       </w:r>
       <w:proofErr w:type="spellEnd"/>
       <w:proofErr w:type="gramEnd"/>
       <w:r>
+        <w:t xml:space="preserve"> values have two possible states: true and false. In binary, these are represented by 1 and 0.</w:t>
+      </w:r>
+    </w:p>
+    <w:p>
+      <w:pPr>
+        <w:spacing w:before="220"/>
+      </w:pPr>
+      <w:r>
+        <w:t>Boolean algebra is a type of math that deals with operations on logical values, including binary variables. It is the foundation for decisions in programs, so it’s important to understand how Booleans work.</w:t>
+      </w:r>
+    </w:p>
+    <w:p>
+      <w:pPr>
+        <w:spacing w:before="220"/>
+        <w:rPr>
+          <w:b/>
+          <w:bCs/>
+        </w:rPr>
+      </w:pPr>
+      <w:r>
+        <w:rPr>
+          <w:b/>
+          <w:bCs/>
+        </w:rPr>
+        <w:t>2. What are the three different types of Boolean operators?</w:t>
+      </w:r>
+    </w:p>
+    <w:p>
+      <w:pPr>
+        <w:spacing w:before="220"/>
+      </w:pPr>
+      <w:proofErr w:type="gramStart"/>
+      <w:r>
+        <w:t>Ans :</w:t>
+      </w:r>
+      <w:proofErr w:type="gramEnd"/>
+      <w:r>
+        <w:t xml:space="preserve"> </w:t>
+      </w:r>
+      <w:r>
+        <w:t>AND, OR, NOT</w:t>
+      </w:r>
+    </w:p>
+    <w:p>
+      <w:pPr>
+        <w:spacing w:before="220"/>
+      </w:pPr>
+      <w:r>
+        <w:t>There are three basic Boolean search commands: AND, OR and NOT.</w:t>
+      </w:r>
+    </w:p>
+    <w:p>
+      <w:pPr>
+        <w:spacing w:before="220"/>
+      </w:pPr>
+      <w:r>
+        <w:t xml:space="preserve">AND searches find all of the search terms.  For example, searching on dengue AND malaria AND </w:t>
+      </w:r>
+      <w:proofErr w:type="gramStart"/>
+      <w:r>
+        <w:t>zika  returns</w:t>
+      </w:r>
+      <w:proofErr w:type="gramEnd"/>
+      <w:r>
+        <w:t xml:space="preserve"> only results that contain all three search terms.  Very limited results.</w:t>
+      </w:r>
+    </w:p>
+    <w:p>
+      <w:pPr>
+        <w:spacing w:before="220"/>
+      </w:pPr>
+      <w:r>
+        <w:t>OR searches find one term or the other.  Searching on dengue OR malaria OR zika returns all items that contain any of the three search terms.  Returns a large number of results.</w:t>
+      </w:r>
+    </w:p>
+    <w:p>
+      <w:pPr>
+        <w:spacing w:before="220"/>
+      </w:pPr>
+      <w:r>
+        <w:t xml:space="preserve">NOT eliminates items that contain the specified term.  Searching on malaria NOT zika returns items that are about malaria, but will specifically NOT return items that contain the word zika.  This is a way to fine-tune results. Note:  sometimes AND NOT is </w:t>
+      </w:r>
+      <w:proofErr w:type="gramStart"/>
+      <w:r>
+        <w:t>used;  serves</w:t>
+      </w:r>
+      <w:proofErr w:type="gramEnd"/>
+      <w:r>
+        <w:t xml:space="preserve"> the same function as NOT.</w:t>
+      </w:r>
+    </w:p>
+    <w:p>
+      <w:pPr>
+        <w:spacing w:before="220"/>
+        <w:rPr>
+          <w:b/>
+          <w:bCs/>
+        </w:rPr>
+      </w:pPr>
+      <w:r>
+        <w:rPr>
+          <w:b/>
+          <w:bCs/>
+        </w:rPr>
+        <w:t xml:space="preserve">3. Make a list of each Boolean operator's truth tables (i.e. every possible combination of Boolean values for the operator and what it </w:t>
+      </w:r>
+      <w:proofErr w:type="gramStart"/>
+      <w:r>
+        <w:rPr>
+          <w:b/>
+          <w:bCs/>
+        </w:rPr>
+        <w:t>evaluate )</w:t>
+      </w:r>
+      <w:proofErr w:type="gramEnd"/>
+      <w:r>
+        <w:rPr>
+          <w:b/>
+          <w:bCs/>
+        </w:rPr>
+        <w:t>.</w:t>
+      </w:r>
+    </w:p>
+    <w:p>
+      <w:pPr>
+        <w:spacing w:before="220"/>
+        <w:rPr>
+          <w:b/>
+          <w:bCs/>
+        </w:rPr>
+      </w:pPr>
+      <w:r>
+        <w:rPr>
+          <w:b/>
+          <w:bCs/>
+        </w:rPr>
+        <w:t>4. What are the values of the following expressions?</w:t>
+      </w:r>
+    </w:p>
+    <w:p>
+      <w:pPr>
+        <w:spacing w:before="220"/>
+      </w:pPr>
+      <w:r>
+        <w:t>(5 &gt; 4) and (3 == 5)</w:t>
+      </w:r>
+    </w:p>
+    <w:p>
+      <w:pPr>
+        <w:spacing w:before="220"/>
+      </w:pPr>
+      <w:r>
+        <w:t>not (5 &gt; 4)</w:t>
+      </w:r>
+    </w:p>
+    <w:p>
+      <w:pPr>
+        <w:spacing w:before="220"/>
+      </w:pPr>
+      <w:r>
+        <w:t>(5 &gt; 4) or (3 == 5)</w:t>
+      </w:r>
+    </w:p>
+    <w:p>
+      <w:pPr>
+        <w:spacing w:before="220"/>
+      </w:pPr>
+      <w:r>
+        <w:t>not ((5 &gt; 4) or (3 == 5))</w:t>
+      </w:r>
+    </w:p>
+    <w:p>
+      <w:pPr>
+        <w:spacing w:before="220"/>
+      </w:pPr>
+      <w:r>
+        <w:t>(True and True) and (True == False)</w:t>
+      </w:r>
+    </w:p>
+    <w:p>
+      <w:pPr>
+        <w:spacing w:before="220"/>
+      </w:pPr>
+      <w:r>
+        <w:t>(</w:t>
+      </w:r>
+      <w:proofErr w:type="gramStart"/>
+      <w:r>
+        <w:t>not</w:t>
+      </w:r>
+      <w:proofErr w:type="gramEnd"/>
+      <w:r>
+        <w:t xml:space="preserve"> False) or (not True)</w:t>
+      </w:r>
+    </w:p>
+    <w:p>
+      <w:pPr>
+        <w:spacing w:before="220"/>
+      </w:pPr>
+      <w:r>
+        <w:t>5. What are the six comparison operators?</w:t>
+      </w:r>
+    </w:p>
+    <w:p>
+      <w:pPr>
+        <w:spacing w:before="220"/>
+        <w:rPr>
+          <w:b/>
+          <w:bCs/>
+        </w:rPr>
+      </w:pPr>
+      <w:r>
+        <w:rPr>
+          <w:b/>
+          <w:bCs/>
+        </w:rPr>
+        <w:lastRenderedPageBreak/>
+        <w:t xml:space="preserve">6. How do you tell the difference between the equal to and assignment </w:t>
+      </w:r>
+      <w:proofErr w:type="spellStart"/>
+      <w:proofErr w:type="gramStart"/>
+      <w:r>
+        <w:rPr>
+          <w:b/>
+          <w:bCs/>
+        </w:rPr>
+        <w:t>operators?Describe</w:t>
+      </w:r>
+      <w:proofErr w:type="spellEnd"/>
+      <w:proofErr w:type="gramEnd"/>
+      <w:r>
+        <w:rPr>
+          <w:b/>
+          <w:bCs/>
+        </w:rPr>
         <w:t xml:space="preserve"> a condition and when you would use one.</w:t>
       </w:r>
     </w:p>
     <w:p>
       <w:pPr>
         <w:spacing w:before="220"/>
-      </w:pPr>
-      <w:r>
+        <w:rPr>
+          <w:b/>
+          <w:bCs/>
+        </w:rPr>
+      </w:pPr>
+      <w:r>
+        <w:rPr>
+          <w:b/>
+          <w:bCs/>
+        </w:rPr>
         <w:t>7. Identify the three blocks in this code:</w:t>
       </w:r>
     </w:p>
@@ -154,173 +332,122 @@
       <w:pPr>
         <w:spacing w:before="220"/>
       </w:pPr>
-      <w:proofErr w:type="gramStart"/>
-      <w:r>
-        <w:t>spam</w:t>
-      </w:r>
-      <w:proofErr w:type="gramEnd"/>
-      <w:r>
-        <w:t xml:space="preserve"> = 0</w:t>
-      </w:r>
-    </w:p>
-    <w:p>
-      <w:pPr>
-        <w:spacing w:before="220"/>
-      </w:pPr>
-      <w:proofErr w:type="gramStart"/>
-      <w:r>
-        <w:t>if</w:t>
-      </w:r>
-      <w:proofErr w:type="gramEnd"/>
-      <w:r>
-        <w:t xml:space="preserve"> spam == 10:</w:t>
-      </w:r>
-    </w:p>
-    <w:p>
-      <w:pPr>
-        <w:spacing w:before="220"/>
-      </w:pPr>
-      <w:proofErr w:type="gramStart"/>
-      <w:r>
-        <w:t>print(</w:t>
-      </w:r>
-      <w:proofErr w:type="gramEnd"/>
-      <w:r>
-        <w:t>'eggs')</w:t>
-      </w:r>
-    </w:p>
-    <w:p>
-      <w:pPr>
-        <w:spacing w:before="220"/>
-      </w:pPr>
-      <w:proofErr w:type="gramStart"/>
-      <w:r>
-        <w:t>if</w:t>
-      </w:r>
-      <w:proofErr w:type="gramEnd"/>
-      <w:r>
-        <w:t xml:space="preserve"> spam &gt; 5:</w:t>
-      </w:r>
-    </w:p>
-    <w:p>
-      <w:pPr>
-        <w:spacing w:before="220"/>
-      </w:pPr>
-      <w:proofErr w:type="gramStart"/>
-      <w:r>
-        <w:t>print(</w:t>
-      </w:r>
-      <w:proofErr w:type="gramEnd"/>
-      <w:r>
-        <w:t>'bacon')</w:t>
-      </w:r>
-    </w:p>
-    <w:p>
-      <w:pPr>
-        <w:spacing w:before="220"/>
-      </w:pPr>
-      <w:proofErr w:type="gramStart"/>
-      <w:r>
-        <w:t>else</w:t>
-      </w:r>
-      <w:proofErr w:type="gramEnd"/>
-      <w:r>
-        <w:t>:</w:t>
-      </w:r>
-    </w:p>
-    <w:p>
-      <w:pPr>
-        <w:spacing w:before="220"/>
-      </w:pPr>
-      <w:proofErr w:type="gramStart"/>
-      <w:r>
-        <w:t>print(</w:t>
-      </w:r>
-      <w:proofErr w:type="gramEnd"/>
-      <w:r>
-        <w:t>'ham')</w:t>
-      </w:r>
-    </w:p>
-    <w:p>
-      <w:pPr>
-        <w:spacing w:before="220"/>
-      </w:pPr>
-      <w:proofErr w:type="gramStart"/>
-      <w:r>
-        <w:t>print(</w:t>
-      </w:r>
-      <w:proofErr w:type="gramEnd"/>
-      <w:r>
-        <w:t>'spam')</w:t>
-      </w:r>
-    </w:p>
-    <w:p>
-      <w:pPr>
-        <w:spacing w:before="220"/>
-      </w:pPr>
-      <w:proofErr w:type="gramStart"/>
-      <w:r>
-        <w:t>print(</w:t>
-      </w:r>
-      <w:proofErr w:type="gramEnd"/>
-      <w:r>
-        <w:t>'spam')</w:t>
-      </w:r>
-    </w:p>
-    <w:p>
-      <w:pPr>
-        <w:spacing w:before="220"/>
-      </w:pPr>
-      <w:r>
-        <w:t>8. Write code that prints Hello if 1 is stored in spam, prints Howdy if 2 is stored in spam, and pri</w:t>
-      </w:r>
-      <w:r>
-        <w:t xml:space="preserve">nts Greetings! </w:t>
-      </w:r>
-      <w:proofErr w:type="gramStart"/>
-      <w:r>
-        <w:t>if</w:t>
-      </w:r>
-      <w:proofErr w:type="gramEnd"/>
-      <w:r>
-        <w:t xml:space="preserve"> anything else is stored in spam.</w:t>
-      </w:r>
-    </w:p>
-    <w:p>
-      <w:pPr>
-        <w:spacing w:before="220"/>
-      </w:pPr>
-    </w:p>
-    <w:p>
-      <w:pPr>
-        <w:spacing w:before="220"/>
-      </w:pPr>
-    </w:p>
-    <w:p>
-      <w:pPr>
-        <w:spacing w:before="220"/>
-      </w:pPr>
-      <w:proofErr w:type="gramStart"/>
-      <w:r>
-        <w:lastRenderedPageBreak/>
-        <w:t>9.If</w:t>
-      </w:r>
-      <w:proofErr w:type="gramEnd"/>
-      <w:r>
-        <w:t xml:space="preserve"> your programme is stuck in an endless loop, what keys you’ll press?</w:t>
-      </w:r>
-    </w:p>
-    <w:p>
-      <w:pPr>
-        <w:spacing w:before="220"/>
-      </w:pPr>
-      <w:proofErr w:type="spellStart"/>
-      <w:r>
-        <w:t>Ans</w:t>
-      </w:r>
-      <w:proofErr w:type="spellEnd"/>
-      <w:r>
-        <w:t xml:space="preserve">: </w:t>
+      <w:r>
+        <w:t>spam = 0</w:t>
+      </w:r>
+    </w:p>
+    <w:p>
+      <w:pPr>
+        <w:spacing w:before="220"/>
+      </w:pPr>
+      <w:r>
+        <w:t>if spam == 10:</w:t>
+      </w:r>
+    </w:p>
+    <w:p>
+      <w:pPr>
+        <w:spacing w:before="220"/>
+      </w:pPr>
+      <w:r>
+        <w:t>print('eggs')</w:t>
+      </w:r>
+    </w:p>
+    <w:p>
+      <w:pPr>
+        <w:spacing w:before="220"/>
+      </w:pPr>
+      <w:r>
+        <w:t>if spam &gt; 5:</w:t>
+      </w:r>
+    </w:p>
+    <w:p>
+      <w:pPr>
+        <w:spacing w:before="220"/>
+      </w:pPr>
+      <w:r>
+        <w:t>print('bacon')</w:t>
+      </w:r>
+    </w:p>
+    <w:p>
+      <w:pPr>
+        <w:spacing w:before="220"/>
+      </w:pPr>
+      <w:r>
+        <w:t>else:</w:t>
+      </w:r>
+    </w:p>
+    <w:p>
+      <w:pPr>
+        <w:spacing w:before="220"/>
+      </w:pPr>
+      <w:r>
+        <w:t>print('ham')</w:t>
+      </w:r>
+    </w:p>
+    <w:p>
+      <w:pPr>
+        <w:spacing w:before="220"/>
+      </w:pPr>
+      <w:r>
+        <w:t>print('spam')</w:t>
+      </w:r>
+    </w:p>
+    <w:p>
+      <w:pPr>
+        <w:spacing w:before="220"/>
+      </w:pPr>
+      <w:r>
+        <w:t>print('spam')</w:t>
+      </w:r>
+    </w:p>
+    <w:p>
+      <w:pPr>
+        <w:spacing w:before="220"/>
+        <w:rPr>
+          <w:b/>
+          <w:bCs/>
+        </w:rPr>
+      </w:pPr>
+      <w:r>
+        <w:rPr>
+          <w:b/>
+          <w:bCs/>
+        </w:rPr>
+        <w:t>8. Write code that prints Hello if 1 is stored in spam, prints Howdy if 2 is stored in spam, and prints Greetings! if anything else is stored in spam.</w:t>
+      </w:r>
+    </w:p>
+    <w:p>
+      <w:pPr>
+        <w:spacing w:before="220"/>
+      </w:pPr>
+    </w:p>
+    <w:p>
+      <w:pPr>
+        <w:spacing w:before="220"/>
+      </w:pPr>
+    </w:p>
+    <w:p>
+      <w:pPr>
+        <w:spacing w:before="220"/>
+        <w:rPr>
+          <w:b/>
+          <w:bCs/>
+        </w:rPr>
+      </w:pPr>
+      <w:r>
+        <w:rPr>
+          <w:b/>
+          <w:bCs/>
+        </w:rPr>
+        <w:t>9.If your programme is stuck in an endless loop, what keys you’ll press?</w:t>
+      </w:r>
+    </w:p>
+    <w:p>
+      <w:pPr>
+        <w:spacing w:before="220"/>
+      </w:pPr>
+      <w:r>
+        <w:t xml:space="preserve">Ans: </w:t>
       </w:r>
       <w:r>
         <w:rPr>
@@ -348,8 +475,16 @@
     <w:p>
       <w:pPr>
         <w:spacing w:before="220"/>
-      </w:pPr>
-      <w:r>
+        <w:rPr>
+          <w:b/>
+          <w:bCs/>
+        </w:rPr>
+      </w:pPr>
+      <w:r>
+        <w:rPr>
+          <w:b/>
+          <w:bCs/>
+        </w:rPr>
         <w:t>10. How can you tell the difference between break and continue?</w:t>
       </w:r>
     </w:p>
@@ -357,181 +492,168 @@
       <w:pPr>
         <w:spacing w:before="220"/>
       </w:pPr>
-      <w:proofErr w:type="spellStart"/>
-      <w:r>
-        <w:t>Ans</w:t>
-      </w:r>
-      <w:proofErr w:type="spellEnd"/>
-      <w:r>
-        <w:t xml:space="preserve">:  </w:t>
-      </w:r>
-      <w:r>
-        <w:t xml:space="preserve">Both “break” and “continue” are the ‘jump’ </w:t>
+      <w:r>
+        <w:t xml:space="preserve">Ans:  </w:t>
+      </w:r>
+      <w:r>
+        <w:t>Both “break” and “continue” are the ‘jump’ statements, that transfer control of the program to another part of the program. The main difference between break and continue is that break is used for immediate termination of loop. On the other hand, ‘continue’ terminate the current iteration and resumes the control to the next iteration of the loop.</w:t>
+      </w:r>
+    </w:p>
+    <w:p>
+      <w:pPr>
+        <w:spacing w:before="220"/>
+        <w:rPr>
+          <w:b/>
+          <w:bCs/>
+        </w:rPr>
+      </w:pPr>
+      <w:r>
+        <w:rPr>
+          <w:b/>
+          <w:bCs/>
+        </w:rPr>
+        <w:t xml:space="preserve">11. In a for loop, what is the difference between </w:t>
       </w:r>
       <w:proofErr w:type="gramStart"/>
       <w:r>
-        <w:t>statements, that</w:t>
+        <w:rPr>
+          <w:b/>
+          <w:bCs/>
+        </w:rPr>
+        <w:t>range(</w:t>
       </w:r>
       <w:proofErr w:type="gramEnd"/>
       <w:r>
-        <w:t xml:space="preserve"> transfer control of the program to another part of the program. The main difference between break and continue is that break is used for immediate termination of loop. On the other hand, ‘continue’ terminate the current iteration and resumes the control to the next iteration of the loop.</w:t>
-      </w:r>
-    </w:p>
-    <w:p>
-      <w:pPr>
-        <w:spacing w:before="220"/>
-      </w:pPr>
-      <w:r>
-        <w:t xml:space="preserve">11. In a for loop, what is the difference between </w:t>
-      </w:r>
+        <w:rPr>
+          <w:b/>
+          <w:bCs/>
+        </w:rPr>
+        <w:t>10), range(0, 10), and range(0, 10, 1)?</w:t>
+      </w:r>
+    </w:p>
+    <w:p>
+      <w:pPr>
+        <w:spacing w:before="220"/>
+      </w:pPr>
       <w:proofErr w:type="gramStart"/>
       <w:r>
+        <w:t>Ans :</w:t>
+      </w:r>
+      <w:proofErr w:type="gramEnd"/>
+      <w:r>
+        <w:t xml:space="preserve"> </w:t>
+      </w:r>
+    </w:p>
+    <w:p>
+      <w:pPr>
+        <w:spacing w:before="220"/>
+      </w:pPr>
+      <w:r>
+        <w:tab/>
+      </w:r>
+      <w:r>
+        <w:t xml:space="preserve">range(stop) </w:t>
+      </w:r>
+    </w:p>
+    <w:p>
+      <w:pPr>
+        <w:spacing w:before="220"/>
+        <w:ind w:firstLine="720"/>
+      </w:pPr>
+      <w:proofErr w:type="gramStart"/>
+      <w:r>
         <w:t>range(</w:t>
       </w:r>
       <w:proofErr w:type="gramEnd"/>
       <w:r>
-        <w:t>10), range</w:t>
-      </w:r>
-      <w:r>
-        <w:t>(0, 10), and range(0, 10, 1)?</w:t>
-      </w:r>
-    </w:p>
-    <w:p>
-      <w:pPr>
-        <w:spacing w:before="220"/>
-      </w:pPr>
-      <w:proofErr w:type="spellStart"/>
+        <w:t>start, stop, step)</w:t>
+      </w:r>
+    </w:p>
+    <w:p>
+      <w:pPr>
+        <w:spacing w:before="220"/>
+        <w:ind w:left="720"/>
+      </w:pPr>
+      <w:r>
+        <w:t xml:space="preserve">1) </w:t>
+      </w:r>
       <w:proofErr w:type="gramStart"/>
       <w:r>
-        <w:t>Ans</w:t>
-      </w:r>
-      <w:proofErr w:type="spellEnd"/>
-      <w:r>
-        <w:t xml:space="preserve"> :</w:t>
+        <w:t>range(</w:t>
       </w:r>
       <w:proofErr w:type="gramEnd"/>
       <w:r>
-        <w:t xml:space="preserve"> </w:t>
-      </w:r>
-    </w:p>
-    <w:p>
-      <w:pPr>
-        <w:spacing w:before="220"/>
+        <w:t>10) produce below out put</w:t>
+      </w:r>
+    </w:p>
+    <w:p>
+      <w:pPr>
+        <w:pStyle w:val="HTMLPreformatted"/>
+        <w:shd w:val="clear" w:color="auto" w:fill="FFFFFF"/>
+        <w:wordWrap w:val="0"/>
+        <w:textAlignment w:val="baseline"/>
+        <w:rPr>
+          <w:color w:val="000000"/>
+          <w:sz w:val="21"/>
+          <w:szCs w:val="21"/>
+        </w:rPr>
       </w:pPr>
       <w:r>
         <w:tab/>
       </w:r>
-      <w:proofErr w:type="gramStart"/>
-      <w:r>
-        <w:t>range(</w:t>
-      </w:r>
-      <w:proofErr w:type="gramEnd"/>
-      <w:r>
-        <w:t xml:space="preserve">stop) </w:t>
-      </w:r>
-    </w:p>
-    <w:p>
-      <w:pPr>
-        <w:spacing w:before="220"/>
-        <w:ind w:firstLine="720"/>
-      </w:pPr>
-      <w:proofErr w:type="gramStart"/>
-      <w:r>
-        <w:t>range(</w:t>
-      </w:r>
-      <w:proofErr w:type="gramEnd"/>
-      <w:r>
-        <w:t>start, stop, step)</w:t>
-      </w:r>
-    </w:p>
-    <w:p>
-      <w:pPr>
-        <w:spacing w:before="220"/>
-        <w:ind w:left="720"/>
-      </w:pPr>
-      <w:r>
-        <w:t xml:space="preserve">1) </w:t>
-      </w:r>
-      <w:proofErr w:type="gramStart"/>
-      <w:r>
-        <w:t>range(</w:t>
-      </w:r>
-      <w:proofErr w:type="gramEnd"/>
-      <w:r>
-        <w:t>10)</w:t>
-      </w:r>
-      <w:r>
-        <w:t xml:space="preserve"> produce below out put</w:t>
-      </w:r>
-    </w:p>
-    <w:p>
-      <w:pPr>
-        <w:pStyle w:val="HTMLPreformatted"/>
-        <w:shd w:val="clear" w:color="auto" w:fill="FFFFFF"/>
-        <w:wordWrap w:val="0"/>
-        <w:textAlignment w:val="baseline"/>
-        <w:rPr>
-          <w:color w:val="000000"/>
-          <w:sz w:val="21"/>
-          <w:szCs w:val="21"/>
-        </w:rPr>
-      </w:pPr>
-      <w:r>
+      <w:r>
+        <w:rPr>
+          <w:color w:val="000000"/>
+          <w:sz w:val="21"/>
+          <w:szCs w:val="21"/>
+        </w:rPr>
+        <w:t>0</w:t>
+      </w:r>
+    </w:p>
+    <w:p>
+      <w:pPr>
+        <w:shd w:val="clear" w:color="auto" w:fill="FFFFFF"/>
+        <w:tabs>
+          <w:tab w:val="left" w:pos="916"/>
+          <w:tab w:val="left" w:pos="1832"/>
+          <w:tab w:val="left" w:pos="2748"/>
+          <w:tab w:val="left" w:pos="3664"/>
+          <w:tab w:val="left" w:pos="4580"/>
+          <w:tab w:val="left" w:pos="5496"/>
+          <w:tab w:val="left" w:pos="6412"/>
+          <w:tab w:val="left" w:pos="7328"/>
+          <w:tab w:val="left" w:pos="8244"/>
+          <w:tab w:val="left" w:pos="9160"/>
+          <w:tab w:val="left" w:pos="10076"/>
+          <w:tab w:val="left" w:pos="10992"/>
+          <w:tab w:val="left" w:pos="11908"/>
+          <w:tab w:val="left" w:pos="12824"/>
+          <w:tab w:val="left" w:pos="13740"/>
+          <w:tab w:val="left" w:pos="14656"/>
+        </w:tabs>
+        <w:wordWrap w:val="0"/>
+        <w:spacing w:after="0" w:line="240" w:lineRule="auto"/>
+        <w:textAlignment w:val="baseline"/>
+        <w:rPr>
+          <w:rFonts w:ascii="Courier New" w:eastAsia="Times New Roman" w:hAnsi="Courier New" w:cs="Courier New"/>
+          <w:color w:val="000000"/>
+          <w:sz w:val="21"/>
+          <w:szCs w:val="21"/>
+          <w:lang w:eastAsia="en-IN"/>
+        </w:rPr>
+      </w:pPr>
+      <w:r>
+        <w:rPr>
+          <w:rFonts w:ascii="Courier New" w:eastAsia="Times New Roman" w:hAnsi="Courier New" w:cs="Courier New"/>
+          <w:color w:val="000000"/>
+          <w:sz w:val="21"/>
+          <w:szCs w:val="21"/>
+          <w:lang w:eastAsia="en-IN"/>
+        </w:rPr>
         <w:tab/>
       </w:r>
       <w:r>
         <w:rPr>
-          <w:color w:val="000000"/>
-          <w:sz w:val="21"/>
-          <w:szCs w:val="21"/>
-        </w:rPr>
-        <w:t>0</w:t>
-      </w:r>
-    </w:p>
-    <w:p>
-      <w:pPr>
-        <w:shd w:val="clear" w:color="auto" w:fill="FFFFFF"/>
-        <w:tabs>
-          <w:tab w:val="left" w:pos="916"/>
-          <w:tab w:val="left" w:pos="1832"/>
-          <w:tab w:val="left" w:pos="2748"/>
-          <w:tab w:val="left" w:pos="3664"/>
-          <w:tab w:val="left" w:pos="4580"/>
-          <w:tab w:val="left" w:pos="5496"/>
-          <w:tab w:val="left" w:pos="6412"/>
-          <w:tab w:val="left" w:pos="7328"/>
-          <w:tab w:val="left" w:pos="8244"/>
-          <w:tab w:val="left" w:pos="9160"/>
-          <w:tab w:val="left" w:pos="10076"/>
-          <w:tab w:val="left" w:pos="10992"/>
-          <w:tab w:val="left" w:pos="11908"/>
-          <w:tab w:val="left" w:pos="12824"/>
-          <w:tab w:val="left" w:pos="13740"/>
-          <w:tab w:val="left" w:pos="14656"/>
-        </w:tabs>
-        <w:wordWrap w:val="0"/>
-        <w:spacing w:after="0" w:line="240" w:lineRule="auto"/>
-        <w:textAlignment w:val="baseline"/>
-        <w:rPr>
-          <w:rFonts w:ascii="Courier New" w:eastAsia="Times New Roman" w:hAnsi="Courier New" w:cs="Courier New"/>
-          <w:color w:val="000000"/>
-          <w:sz w:val="21"/>
-          <w:szCs w:val="21"/>
-          <w:lang w:eastAsia="en-IN"/>
-        </w:rPr>
-      </w:pPr>
-      <w:r>
-        <w:rPr>
-          <w:rFonts w:ascii="Courier New" w:eastAsia="Times New Roman" w:hAnsi="Courier New" w:cs="Courier New"/>
-          <w:color w:val="000000"/>
-          <w:sz w:val="21"/>
-          <w:szCs w:val="21"/>
-          <w:lang w:eastAsia="en-IN"/>
-        </w:rPr>
-        <w:tab/>
-      </w:r>
-      <w:r>
-        <w:rPr>
           <w:rFonts w:ascii="Courier New" w:eastAsia="Times New Roman" w:hAnsi="Courier New" w:cs="Courier New"/>
           <w:color w:val="000000"/>
           <w:sz w:val="21"/>
@@ -626,6 +748,7 @@
           <w:szCs w:val="21"/>
           <w:lang w:eastAsia="en-IN"/>
         </w:rPr>
+        <w:lastRenderedPageBreak/>
         <w:t>3</w:t>
       </w:r>
     </w:p>
@@ -2095,325 +2218,329 @@
           <w:szCs w:val="21"/>
           <w:lang w:eastAsia="en-IN"/>
         </w:rPr>
+        <w:t>9</w:t>
+      </w:r>
+    </w:p>
+    <w:p>
+      <w:pPr>
+        <w:shd w:val="clear" w:color="auto" w:fill="FFFFFF"/>
+        <w:tabs>
+          <w:tab w:val="left" w:pos="916"/>
+          <w:tab w:val="left" w:pos="1832"/>
+          <w:tab w:val="left" w:pos="2748"/>
+          <w:tab w:val="left" w:pos="3664"/>
+          <w:tab w:val="left" w:pos="4580"/>
+          <w:tab w:val="left" w:pos="5496"/>
+          <w:tab w:val="left" w:pos="6412"/>
+          <w:tab w:val="left" w:pos="7328"/>
+          <w:tab w:val="left" w:pos="8244"/>
+          <w:tab w:val="left" w:pos="9160"/>
+          <w:tab w:val="left" w:pos="10076"/>
+          <w:tab w:val="left" w:pos="10992"/>
+          <w:tab w:val="left" w:pos="11908"/>
+          <w:tab w:val="left" w:pos="12824"/>
+          <w:tab w:val="left" w:pos="13740"/>
+          <w:tab w:val="left" w:pos="14656"/>
+        </w:tabs>
+        <w:wordWrap w:val="0"/>
+        <w:spacing w:after="0" w:line="240" w:lineRule="auto"/>
+        <w:textAlignment w:val="baseline"/>
+      </w:pPr>
+    </w:p>
+    <w:p>
+      <w:pPr>
+        <w:shd w:val="clear" w:color="auto" w:fill="FFFFFF"/>
+        <w:tabs>
+          <w:tab w:val="left" w:pos="916"/>
+          <w:tab w:val="left" w:pos="1832"/>
+          <w:tab w:val="left" w:pos="2748"/>
+          <w:tab w:val="left" w:pos="3664"/>
+          <w:tab w:val="left" w:pos="4580"/>
+          <w:tab w:val="left" w:pos="5496"/>
+          <w:tab w:val="left" w:pos="6412"/>
+          <w:tab w:val="left" w:pos="7328"/>
+          <w:tab w:val="left" w:pos="8244"/>
+          <w:tab w:val="left" w:pos="9160"/>
+          <w:tab w:val="left" w:pos="10076"/>
+          <w:tab w:val="left" w:pos="10992"/>
+          <w:tab w:val="left" w:pos="11908"/>
+          <w:tab w:val="left" w:pos="12824"/>
+          <w:tab w:val="left" w:pos="13740"/>
+          <w:tab w:val="left" w:pos="14656"/>
+        </w:tabs>
+        <w:wordWrap w:val="0"/>
+        <w:spacing w:after="0" w:line="240" w:lineRule="auto"/>
+        <w:textAlignment w:val="baseline"/>
+        <w:rPr>
+          <w:rFonts w:ascii="Courier New" w:eastAsia="Times New Roman" w:hAnsi="Courier New" w:cs="Courier New"/>
+          <w:color w:val="000000"/>
+          <w:sz w:val="21"/>
+          <w:szCs w:val="21"/>
+          <w:lang w:eastAsia="en-IN"/>
+        </w:rPr>
+      </w:pPr>
+    </w:p>
+    <w:p>
+      <w:pPr>
+        <w:shd w:val="clear" w:color="auto" w:fill="FFFFFF"/>
+        <w:tabs>
+          <w:tab w:val="left" w:pos="916"/>
+          <w:tab w:val="left" w:pos="1832"/>
+          <w:tab w:val="left" w:pos="2748"/>
+          <w:tab w:val="left" w:pos="3664"/>
+          <w:tab w:val="left" w:pos="4580"/>
+          <w:tab w:val="left" w:pos="5496"/>
+          <w:tab w:val="left" w:pos="6412"/>
+          <w:tab w:val="left" w:pos="7328"/>
+          <w:tab w:val="left" w:pos="8244"/>
+          <w:tab w:val="left" w:pos="9160"/>
+          <w:tab w:val="left" w:pos="10076"/>
+          <w:tab w:val="left" w:pos="10992"/>
+          <w:tab w:val="left" w:pos="11908"/>
+          <w:tab w:val="left" w:pos="12824"/>
+          <w:tab w:val="left" w:pos="13740"/>
+          <w:tab w:val="left" w:pos="14656"/>
+        </w:tabs>
+        <w:wordWrap w:val="0"/>
+        <w:spacing w:after="0" w:line="240" w:lineRule="auto"/>
+        <w:ind w:left="916"/>
+        <w:textAlignment w:val="baseline"/>
+        <w:rPr>
+          <w:rFonts w:ascii="Courier New" w:eastAsia="Times New Roman" w:hAnsi="Courier New" w:cs="Courier New"/>
+          <w:color w:val="000000"/>
+          <w:sz w:val="21"/>
+          <w:szCs w:val="21"/>
+          <w:lang w:eastAsia="en-IN"/>
+        </w:rPr>
+      </w:pPr>
+    </w:p>
+    <w:p>
+      <w:pPr>
+        <w:shd w:val="clear" w:color="auto" w:fill="FFFFFF"/>
+        <w:tabs>
+          <w:tab w:val="left" w:pos="916"/>
+          <w:tab w:val="left" w:pos="1832"/>
+          <w:tab w:val="left" w:pos="2748"/>
+          <w:tab w:val="left" w:pos="3664"/>
+          <w:tab w:val="left" w:pos="4580"/>
+          <w:tab w:val="left" w:pos="5496"/>
+          <w:tab w:val="left" w:pos="6412"/>
+          <w:tab w:val="left" w:pos="7328"/>
+          <w:tab w:val="left" w:pos="8244"/>
+          <w:tab w:val="left" w:pos="9160"/>
+          <w:tab w:val="left" w:pos="10076"/>
+          <w:tab w:val="left" w:pos="10992"/>
+          <w:tab w:val="left" w:pos="11908"/>
+          <w:tab w:val="left" w:pos="12824"/>
+          <w:tab w:val="left" w:pos="13740"/>
+          <w:tab w:val="left" w:pos="14656"/>
+        </w:tabs>
+        <w:wordWrap w:val="0"/>
+        <w:spacing w:after="0" w:line="240" w:lineRule="auto"/>
+        <w:ind w:left="916"/>
+        <w:textAlignment w:val="baseline"/>
+        <w:rPr>
+          <w:rFonts w:ascii="Courier New" w:eastAsia="Times New Roman" w:hAnsi="Courier New" w:cs="Courier New"/>
+          <w:color w:val="000000"/>
+          <w:sz w:val="21"/>
+          <w:szCs w:val="21"/>
+          <w:lang w:eastAsia="en-IN"/>
+        </w:rPr>
+      </w:pPr>
+    </w:p>
+    <w:p>
+      <w:pPr>
+        <w:spacing w:before="220"/>
+      </w:pPr>
+    </w:p>
+    <w:p>
+      <w:pPr>
+        <w:spacing w:before="220"/>
+        <w:rPr>
+          <w:b/>
+          <w:bCs/>
+        </w:rPr>
+      </w:pPr>
+      <w:r>
+        <w:rPr>
+          <w:b/>
+          <w:bCs/>
+        </w:rPr>
+        <w:t>12. Write a short program that prints the numbers 1 to 10 using a for loop. Then write an equivalent program that prints the numbers 1 to 10 using a while loop.</w:t>
+      </w:r>
+    </w:p>
+    <w:p>
+      <w:pPr>
+        <w:spacing w:before="220"/>
+      </w:pPr>
+      <w:r>
+        <w:t>Ans</w:t>
+      </w:r>
+      <w:r>
+        <w:t>:</w:t>
+      </w:r>
+    </w:p>
+    <w:p>
+      <w:pPr>
+        <w:spacing w:before="220"/>
+      </w:pPr>
+      <w:r>
+        <w:tab/>
+      </w:r>
+      <w:r>
+        <w:tab/>
+        <w:t xml:space="preserve">for </w:t>
+      </w:r>
+      <w:proofErr w:type="spellStart"/>
+      <w:r>
+        <w:t>i</w:t>
+      </w:r>
+      <w:proofErr w:type="spellEnd"/>
+      <w:r>
+        <w:t xml:space="preserve"> in </w:t>
+      </w:r>
+      <w:proofErr w:type="gramStart"/>
+      <w:r>
+        <w:t>range(</w:t>
+      </w:r>
+      <w:proofErr w:type="gramEnd"/>
+      <w:r>
+        <w:t>1,11):</w:t>
+      </w:r>
+    </w:p>
+    <w:p>
+      <w:pPr>
+        <w:spacing w:before="220"/>
+      </w:pPr>
+      <w:r>
+        <w:t xml:space="preserve">    </w:t>
+      </w:r>
+      <w:r>
+        <w:tab/>
+      </w:r>
+      <w:r>
+        <w:tab/>
+      </w:r>
+      <w:r>
+        <w:tab/>
+      </w:r>
+      <w:r>
+        <w:t>print(</w:t>
+      </w:r>
+      <w:proofErr w:type="spellStart"/>
+      <w:r>
+        <w:t>i</w:t>
+      </w:r>
+      <w:proofErr w:type="spellEnd"/>
+      <w:r>
+        <w:t>)</w:t>
+      </w:r>
+    </w:p>
+    <w:p>
+      <w:pPr>
+        <w:spacing w:before="220"/>
+      </w:pPr>
+      <w:r>
+        <w:t>With while loop</w:t>
+      </w:r>
+    </w:p>
+    <w:p>
+      <w:pPr>
+        <w:spacing w:before="220"/>
+      </w:pPr>
+      <w:r>
+        <w:tab/>
+      </w:r>
+      <w:proofErr w:type="spellStart"/>
+      <w:r>
+        <w:t>i</w:t>
+      </w:r>
+      <w:proofErr w:type="spellEnd"/>
+      <w:r>
+        <w:t xml:space="preserve"> = 1</w:t>
+      </w:r>
+    </w:p>
+    <w:p>
+      <w:pPr>
+        <w:spacing w:before="220"/>
+        <w:ind w:left="720"/>
+      </w:pPr>
+      <w:r>
+        <w:t>while(</w:t>
+      </w:r>
+      <w:proofErr w:type="spellStart"/>
+      <w:r>
+        <w:t>i</w:t>
+      </w:r>
+      <w:proofErr w:type="spellEnd"/>
+      <w:r>
+        <w:t>&lt;=10):</w:t>
+      </w:r>
+    </w:p>
+    <w:p>
+      <w:pPr>
+        <w:spacing w:before="220"/>
+        <w:ind w:left="720"/>
+      </w:pPr>
+      <w:r>
+        <w:t xml:space="preserve">    print(</w:t>
+      </w:r>
+      <w:proofErr w:type="spellStart"/>
+      <w:r>
+        <w:t>i</w:t>
+      </w:r>
+      <w:proofErr w:type="spellEnd"/>
+      <w:r>
+        <w:t>)</w:t>
+      </w:r>
+    </w:p>
+    <w:p>
+      <w:pPr>
+        <w:spacing w:before="220"/>
+        <w:ind w:left="720"/>
+      </w:pPr>
+      <w:r>
         <w:lastRenderedPageBreak/>
-        <w:t>9</w:t>
-      </w:r>
-    </w:p>
-    <w:p>
-      <w:pPr>
-        <w:shd w:val="clear" w:color="auto" w:fill="FFFFFF"/>
-        <w:tabs>
-          <w:tab w:val="left" w:pos="916"/>
-          <w:tab w:val="left" w:pos="1832"/>
-          <w:tab w:val="left" w:pos="2748"/>
-          <w:tab w:val="left" w:pos="3664"/>
-          <w:tab w:val="left" w:pos="4580"/>
-          <w:tab w:val="left" w:pos="5496"/>
-          <w:tab w:val="left" w:pos="6412"/>
-          <w:tab w:val="left" w:pos="7328"/>
-          <w:tab w:val="left" w:pos="8244"/>
-          <w:tab w:val="left" w:pos="9160"/>
-          <w:tab w:val="left" w:pos="10076"/>
-          <w:tab w:val="left" w:pos="10992"/>
-          <w:tab w:val="left" w:pos="11908"/>
-          <w:tab w:val="left" w:pos="12824"/>
-          <w:tab w:val="left" w:pos="13740"/>
-          <w:tab w:val="left" w:pos="14656"/>
-        </w:tabs>
-        <w:wordWrap w:val="0"/>
-        <w:spacing w:after="0" w:line="240" w:lineRule="auto"/>
-        <w:textAlignment w:val="baseline"/>
-      </w:pPr>
-    </w:p>
-    <w:p>
-      <w:pPr>
-        <w:shd w:val="clear" w:color="auto" w:fill="FFFFFF"/>
-        <w:tabs>
-          <w:tab w:val="left" w:pos="916"/>
-          <w:tab w:val="left" w:pos="1832"/>
-          <w:tab w:val="left" w:pos="2748"/>
-          <w:tab w:val="left" w:pos="3664"/>
-          <w:tab w:val="left" w:pos="4580"/>
-          <w:tab w:val="left" w:pos="5496"/>
-          <w:tab w:val="left" w:pos="6412"/>
-          <w:tab w:val="left" w:pos="7328"/>
-          <w:tab w:val="left" w:pos="8244"/>
-          <w:tab w:val="left" w:pos="9160"/>
-          <w:tab w:val="left" w:pos="10076"/>
-          <w:tab w:val="left" w:pos="10992"/>
-          <w:tab w:val="left" w:pos="11908"/>
-          <w:tab w:val="left" w:pos="12824"/>
-          <w:tab w:val="left" w:pos="13740"/>
-          <w:tab w:val="left" w:pos="14656"/>
-        </w:tabs>
-        <w:wordWrap w:val="0"/>
-        <w:spacing w:after="0" w:line="240" w:lineRule="auto"/>
-        <w:textAlignment w:val="baseline"/>
-        <w:rPr>
-          <w:rFonts w:ascii="Courier New" w:eastAsia="Times New Roman" w:hAnsi="Courier New" w:cs="Courier New"/>
-          <w:color w:val="000000"/>
-          <w:sz w:val="21"/>
-          <w:szCs w:val="21"/>
-          <w:lang w:eastAsia="en-IN"/>
-        </w:rPr>
-      </w:pPr>
-    </w:p>
-    <w:p>
-      <w:pPr>
-        <w:shd w:val="clear" w:color="auto" w:fill="FFFFFF"/>
-        <w:tabs>
-          <w:tab w:val="left" w:pos="916"/>
-          <w:tab w:val="left" w:pos="1832"/>
-          <w:tab w:val="left" w:pos="2748"/>
-          <w:tab w:val="left" w:pos="3664"/>
-          <w:tab w:val="left" w:pos="4580"/>
-          <w:tab w:val="left" w:pos="5496"/>
-          <w:tab w:val="left" w:pos="6412"/>
-          <w:tab w:val="left" w:pos="7328"/>
-          <w:tab w:val="left" w:pos="8244"/>
-          <w:tab w:val="left" w:pos="9160"/>
-          <w:tab w:val="left" w:pos="10076"/>
-          <w:tab w:val="left" w:pos="10992"/>
-          <w:tab w:val="left" w:pos="11908"/>
-          <w:tab w:val="left" w:pos="12824"/>
-          <w:tab w:val="left" w:pos="13740"/>
-          <w:tab w:val="left" w:pos="14656"/>
-        </w:tabs>
-        <w:wordWrap w:val="0"/>
-        <w:spacing w:after="0" w:line="240" w:lineRule="auto"/>
-        <w:ind w:left="916"/>
-        <w:textAlignment w:val="baseline"/>
-        <w:rPr>
-          <w:rFonts w:ascii="Courier New" w:eastAsia="Times New Roman" w:hAnsi="Courier New" w:cs="Courier New"/>
-          <w:color w:val="000000"/>
-          <w:sz w:val="21"/>
-          <w:szCs w:val="21"/>
-          <w:lang w:eastAsia="en-IN"/>
-        </w:rPr>
-      </w:pPr>
-    </w:p>
-    <w:p>
-      <w:pPr>
-        <w:shd w:val="clear" w:color="auto" w:fill="FFFFFF"/>
-        <w:tabs>
-          <w:tab w:val="left" w:pos="916"/>
-          <w:tab w:val="left" w:pos="1832"/>
-          <w:tab w:val="left" w:pos="2748"/>
-          <w:tab w:val="left" w:pos="3664"/>
-          <w:tab w:val="left" w:pos="4580"/>
-          <w:tab w:val="left" w:pos="5496"/>
-          <w:tab w:val="left" w:pos="6412"/>
-          <w:tab w:val="left" w:pos="7328"/>
-          <w:tab w:val="left" w:pos="8244"/>
-          <w:tab w:val="left" w:pos="9160"/>
-          <w:tab w:val="left" w:pos="10076"/>
-          <w:tab w:val="left" w:pos="10992"/>
-          <w:tab w:val="left" w:pos="11908"/>
-          <w:tab w:val="left" w:pos="12824"/>
-          <w:tab w:val="left" w:pos="13740"/>
-          <w:tab w:val="left" w:pos="14656"/>
-        </w:tabs>
-        <w:wordWrap w:val="0"/>
-        <w:spacing w:after="0" w:line="240" w:lineRule="auto"/>
-        <w:ind w:left="916"/>
-        <w:textAlignment w:val="baseline"/>
-        <w:rPr>
-          <w:rFonts w:ascii="Courier New" w:eastAsia="Times New Roman" w:hAnsi="Courier New" w:cs="Courier New"/>
-          <w:color w:val="000000"/>
-          <w:sz w:val="21"/>
-          <w:szCs w:val="21"/>
-          <w:lang w:eastAsia="en-IN"/>
-        </w:rPr>
-      </w:pPr>
-    </w:p>
-    <w:p>
-      <w:pPr>
-        <w:spacing w:before="220"/>
-      </w:pPr>
-    </w:p>
-    <w:p>
-      <w:pPr>
-        <w:spacing w:before="220"/>
-      </w:pPr>
-      <w:r>
-        <w:t xml:space="preserve">12. Write a short program that prints the numbers 1 to 10 using </w:t>
+        <w:t xml:space="preserve">    </w:t>
+      </w:r>
+      <w:proofErr w:type="spellStart"/>
+      <w:r>
+        <w:t>i</w:t>
+      </w:r>
+      <w:proofErr w:type="spellEnd"/>
+      <w:r>
+        <w:t xml:space="preserve"> += 1</w:t>
+      </w:r>
+    </w:p>
+    <w:p>
+      <w:pPr>
+        <w:spacing w:before="220"/>
+        <w:rPr>
+          <w:b/>
+          <w:bCs/>
+        </w:rPr>
+      </w:pPr>
+      <w:r>
+        <w:rPr>
+          <w:b/>
+          <w:bCs/>
+        </w:rPr>
+        <w:t xml:space="preserve">13. If you had a function named </w:t>
       </w:r>
       <w:proofErr w:type="gramStart"/>
       <w:r>
-        <w:t>a for</w:t>
+        <w:rPr>
+          <w:b/>
+          <w:bCs/>
+        </w:rPr>
+        <w:t>bacon(</w:t>
       </w:r>
       <w:proofErr w:type="gramEnd"/>
       <w:r>
-        <w:t xml:space="preserve"> loop. Then write an equivalent program that prints the numbers 1 to 10 using a while loop.</w:t>
-      </w:r>
-    </w:p>
-    <w:p>
-      <w:pPr>
-        <w:spacing w:before="220"/>
-      </w:pPr>
-      <w:proofErr w:type="spellStart"/>
-      <w:r>
-        <w:t>Ans</w:t>
-      </w:r>
-      <w:proofErr w:type="spellEnd"/>
-      <w:r>
-        <w:t>:</w:t>
-      </w:r>
-    </w:p>
-    <w:p>
-      <w:pPr>
-        <w:spacing w:before="220"/>
-      </w:pPr>
-      <w:r>
-        <w:tab/>
-      </w:r>
-      <w:r>
-        <w:tab/>
-      </w:r>
-      <w:proofErr w:type="gramStart"/>
-      <w:r>
-        <w:t>for</w:t>
-      </w:r>
-      <w:proofErr w:type="gramEnd"/>
-      <w:r>
-        <w:t xml:space="preserve"> </w:t>
-      </w:r>
-      <w:proofErr w:type="spellStart"/>
-      <w:r>
-        <w:t>i</w:t>
-      </w:r>
-      <w:proofErr w:type="spellEnd"/>
-      <w:r>
-        <w:t xml:space="preserve"> in range(1,11):</w:t>
-      </w:r>
-    </w:p>
-    <w:p>
-      <w:pPr>
-        <w:spacing w:before="220"/>
-      </w:pPr>
-      <w:r>
-        <w:t xml:space="preserve">    </w:t>
-      </w:r>
-      <w:r>
-        <w:tab/>
-      </w:r>
-      <w:r>
-        <w:tab/>
-      </w:r>
-      <w:r>
-        <w:tab/>
-      </w:r>
-      <w:proofErr w:type="gramStart"/>
-      <w:r>
-        <w:t>print(</w:t>
-      </w:r>
-      <w:proofErr w:type="spellStart"/>
-      <w:proofErr w:type="gramEnd"/>
-      <w:r>
-        <w:t>i</w:t>
-      </w:r>
-      <w:proofErr w:type="spellEnd"/>
-      <w:r>
-        <w:t>)</w:t>
-      </w:r>
-    </w:p>
-    <w:p>
-      <w:pPr>
-        <w:spacing w:before="220"/>
-      </w:pPr>
-      <w:r>
-        <w:t>With while loop</w:t>
-      </w:r>
-    </w:p>
-    <w:p>
-      <w:pPr>
-        <w:spacing w:before="220"/>
-      </w:pPr>
-      <w:r>
-        <w:tab/>
-      </w:r>
-      <w:proofErr w:type="spellStart"/>
-      <w:r>
-        <w:t>i</w:t>
-      </w:r>
-      <w:proofErr w:type="spellEnd"/>
-      <w:r>
-        <w:t xml:space="preserve"> = 1</w:t>
-      </w:r>
-    </w:p>
-    <w:p>
-      <w:pPr>
-        <w:spacing w:before="220"/>
-        <w:ind w:left="720"/>
-      </w:pPr>
-      <w:bookmarkStart w:id="0" w:name="_GoBack"/>
-      <w:proofErr w:type="gramStart"/>
-      <w:r>
-        <w:t>while(</w:t>
-      </w:r>
-      <w:proofErr w:type="spellStart"/>
-      <w:proofErr w:type="gramEnd"/>
-      <w:r>
-        <w:t>i</w:t>
-      </w:r>
-      <w:proofErr w:type="spellEnd"/>
-      <w:r>
-        <w:t>&lt;=10):</w:t>
-      </w:r>
-    </w:p>
-    <w:p>
-      <w:pPr>
-        <w:spacing w:before="220"/>
-        <w:ind w:left="720"/>
-      </w:pPr>
-      <w:r>
-        <w:t xml:space="preserve">    </w:t>
-      </w:r>
-      <w:proofErr w:type="gramStart"/>
-      <w:r>
-        <w:t>print(</w:t>
-      </w:r>
-      <w:proofErr w:type="spellStart"/>
-      <w:proofErr w:type="gramEnd"/>
-      <w:r>
-        <w:t>i</w:t>
-      </w:r>
-      <w:proofErr w:type="spellEnd"/>
-      <w:r>
-        <w:t>)</w:t>
-      </w:r>
-    </w:p>
-    <w:p>
-      <w:pPr>
-        <w:spacing w:before="220"/>
-        <w:ind w:left="720"/>
-      </w:pPr>
-      <w:r>
-        <w:t xml:space="preserve">    </w:t>
-      </w:r>
-      <w:proofErr w:type="spellStart"/>
-      <w:r>
-        <w:t>i</w:t>
-      </w:r>
-      <w:proofErr w:type="spellEnd"/>
-      <w:r>
-        <w:t xml:space="preserve"> += 1</w:t>
-      </w:r>
-      <w:bookmarkEnd w:id="0"/>
-    </w:p>
-    <w:p>
-      <w:pPr>
-        <w:spacing w:before="220"/>
-      </w:pPr>
-      <w:r>
-        <w:t xml:space="preserve">13. If you had a function named </w:t>
-      </w:r>
-      <w:proofErr w:type="gramStart"/>
-      <w:r>
-        <w:t>bacon(</w:t>
-      </w:r>
-      <w:proofErr w:type="gramEnd"/>
-      <w:r>
+        <w:rPr>
+          <w:b/>
+          <w:bCs/>
+        </w:rPr>
         <w:t>) inside a module named spam, how would you call it after importing spam?</w:t>
       </w:r>
     </w:p>
@@ -2429,7 +2556,7 @@
 </file>
 
 <file path=word/styles.xml><?xml version="1.0" encoding="utf-8"?>
-<w:styles xmlns:mc="http://schemas.openxmlformats.org/markup-compatibility/2006" xmlns:r="http://schemas.openxmlformats.org/officeDocument/2006/relationships" xmlns:w="http://schemas.openxmlformats.org/wordprocessingml/2006/main" xmlns:w14="http://schemas.microsoft.com/office/word/2010/wordml" xmlns:w15="http://schemas.microsoft.com/office/word/2012/wordml" mc:Ignorable="w14 w15">
+<w:styles xmlns:mc="http://schemas.openxmlformats.org/markup-compatibility/2006" xmlns:r="http://schemas.openxmlformats.org/officeDocument/2006/relationships" xmlns:w="http://schemas.openxmlformats.org/wordprocessingml/2006/main" xmlns:w14="http://schemas.microsoft.com/office/word/2010/wordml" xmlns:w15="http://schemas.microsoft.com/office/word/2012/wordml" xmlns:w16cex="http://schemas.microsoft.com/office/word/2018/wordml/cex" xmlns:w16cid="http://schemas.microsoft.com/office/word/2016/wordml/cid" xmlns:w16="http://schemas.microsoft.com/office/word/2018/wordml" xmlns:w16sdtdh="http://schemas.microsoft.com/office/word/2020/wordml/sdtdatahash" xmlns:w16se="http://schemas.microsoft.com/office/word/2015/wordml/symex" mc:Ignorable="w14 w15 w16se w16cid w16 w16cex w16sdtdh">
   <w:docDefaults>
     <w:rPrDefault>
       <w:rPr>
@@ -2445,7 +2572,7 @@
       </w:pPr>
     </w:pPrDefault>
   </w:docDefaults>
-  <w:latentStyles w:defLockedState="0" w:defUIPriority="99" w:defSemiHidden="0" w:defUnhideWhenUsed="0" w:defQFormat="0" w:count="371">
+  <w:latentStyles w:defLockedState="0" w:defUIPriority="99" w:defSemiHidden="0" w:defUnhideWhenUsed="0" w:defQFormat="0" w:count="376">
     <w:lsdException w:name="Normal" w:uiPriority="0" w:qFormat="1"/>
     <w:lsdException w:name="heading 1" w:uiPriority="9" w:qFormat="1"/>
     <w:lsdException w:name="heading 2" w:semiHidden="1" w:uiPriority="9" w:unhideWhenUsed="1" w:qFormat="1"/>
@@ -2551,7 +2678,6 @@
     <w:lsdException w:name="HTML Sample" w:semiHidden="1" w:unhideWhenUsed="1"/>
     <w:lsdException w:name="HTML Typewriter" w:semiHidden="1" w:unhideWhenUsed="1"/>
     <w:lsdException w:name="HTML Variable" w:semiHidden="1" w:unhideWhenUsed="1"/>
-    <w:lsdException w:name="Normal Table" w:semiHidden="1" w:unhideWhenUsed="1"/>
     <w:lsdException w:name="annotation subject" w:semiHidden="1" w:unhideWhenUsed="1"/>
     <w:lsdException w:name="No List" w:semiHidden="1" w:unhideWhenUsed="1"/>
     <w:lsdException w:name="Outline List 1" w:semiHidden="1" w:unhideWhenUsed="1"/>
@@ -2594,11 +2720,8 @@
     <w:lsdException w:name="Table Contemporary" w:semiHidden="1" w:unhideWhenUsed="1"/>
     <w:lsdException w:name="Table Elegant" w:semiHidden="1" w:unhideWhenUsed="1"/>
     <w:lsdException w:name="Table Professional" w:semiHidden="1" w:unhideWhenUsed="1"/>
-    <w:lsdException w:name="Table Subtle 1" w:semiHidden="1" w:unhideWhenUsed="1"/>
     <w:lsdException w:name="Table Subtle 2" w:semiHidden="1" w:unhideWhenUsed="1"/>
     <w:lsdException w:name="Table Web 1" w:semiHidden="1" w:unhideWhenUsed="1"/>
-    <w:lsdException w:name="Table Web 2" w:semiHidden="1" w:unhideWhenUsed="1"/>
-    <w:lsdException w:name="Table Web 3" w:semiHidden="1" w:unhideWhenUsed="1"/>
     <w:lsdException w:name="Balloon Text" w:semiHidden="1" w:unhideWhenUsed="1"/>
     <w:lsdException w:name="Table Grid" w:uiPriority="39"/>
     <w:lsdException w:name="Table Theme" w:semiHidden="1" w:unhideWhenUsed="1"/>
@@ -2817,6 +2940,11 @@
     <w:lsdException w:name="List Table 5 Dark Accent 6" w:uiPriority="50"/>
     <w:lsdException w:name="List Table 6 Colorful Accent 6" w:uiPriority="51"/>
     <w:lsdException w:name="List Table 7 Colorful Accent 6" w:uiPriority="52"/>
+    <w:lsdException w:name="Mention" w:semiHidden="1" w:unhideWhenUsed="1"/>
+    <w:lsdException w:name="Smart Hyperlink" w:semiHidden="1" w:unhideWhenUsed="1"/>
+    <w:lsdException w:name="Hashtag" w:semiHidden="1" w:unhideWhenUsed="1"/>
+    <w:lsdException w:name="Unresolved Mention" w:semiHidden="1" w:unhideWhenUsed="1"/>
+    <w:lsdException w:name="Smart Link" w:semiHidden="1" w:unhideWhenUsed="1"/>
   </w:latentStyles>
   <w:style w:type="paragraph" w:default="1" w:styleId="Normal">
     <w:name w:val="Normal"/>

</xml_diff>